<commit_message>
adjunto el plan de prueba de caja blanca de nuestra pagina web
</commit_message>
<xml_diff>
--- a/4-Pruebas/4-Caja Blanca/Plan de pruebas Caja Blanca.docx
+++ b/4-Pruebas/4-Caja Blanca/Plan de pruebas Caja Blanca.docx
@@ -998,8 +998,14 @@
     <w:p>
       <w:pPr>
         <w:pStyle w:val="Ttulo2"/>
-      </w:pPr>
-      <w:r>
+        <w:rPr>
+          <w:color w:val="auto"/>
+        </w:rPr>
+      </w:pPr>
+      <w:r>
+        <w:rPr>
+          <w:color w:val="auto"/>
+        </w:rPr>
         <w:lastRenderedPageBreak/>
         <w:t xml:space="preserve">PLAN DE PRUEBAS </w:t>
       </w:r>
@@ -1009,12 +1015,16 @@
         <w:spacing w:after="340" w:line="259" w:lineRule="auto"/>
         <w:ind w:left="-29" w:right="-25" w:firstLine="0"/>
         <w:jc w:val="left"/>
+        <w:rPr>
+          <w:color w:val="auto"/>
+        </w:rPr>
       </w:pPr>
       <w:r>
         <w:rPr>
           <w:rFonts w:ascii="Calibri" w:eastAsia="Calibri" w:hAnsi="Calibri" w:cs="Calibri"/>
           <w:i w:val="0"/>
           <w:noProof/>
+          <w:color w:val="auto"/>
           <w:sz w:val="22"/>
         </w:rPr>
         <mc:AlternateContent>
@@ -1119,11 +1129,14 @@
         <w:spacing w:after="187" w:line="259" w:lineRule="auto"/>
         <w:ind w:hanging="348"/>
         <w:jc w:val="left"/>
+        <w:rPr>
+          <w:color w:val="auto"/>
+        </w:rPr>
       </w:pPr>
       <w:r>
         <w:rPr>
           <w:rFonts w:ascii="Cambria" w:eastAsia="Cambria" w:hAnsi="Cambria" w:cs="Cambria"/>
-          <w:color w:val="4F81BD"/>
+          <w:color w:val="auto"/>
         </w:rPr>
         <w:t xml:space="preserve">OBJETIVO </w:t>
       </w:r>
@@ -1133,16 +1146,21 @@
         <w:spacing w:after="206"/>
         <w:ind w:left="-5"/>
         <w:jc w:val="left"/>
+        <w:rPr>
+          <w:color w:val="auto"/>
+        </w:rPr>
       </w:pPr>
       <w:r>
         <w:rPr>
           <w:i w:val="0"/>
+          <w:color w:val="auto"/>
         </w:rPr>
         <w:t xml:space="preserve">Verificar que el aplicativo este funcionando correctamente o detectar posibles fallas en los </w:t>
       </w:r>
       <w:r>
         <w:rPr>
           <w:i w:val="0"/>
+          <w:color w:val="auto"/>
         </w:rPr>
         <w:t>códigos</w:t>
       </w:r>
@@ -1156,11 +1174,14 @@
         <w:spacing w:after="187" w:line="259" w:lineRule="auto"/>
         <w:ind w:hanging="348"/>
         <w:jc w:val="left"/>
+        <w:rPr>
+          <w:color w:val="auto"/>
+        </w:rPr>
       </w:pPr>
       <w:r>
         <w:rPr>
           <w:rFonts w:ascii="Cambria" w:eastAsia="Cambria" w:hAnsi="Cambria" w:cs="Cambria"/>
-          <w:color w:val="4F81BD"/>
+          <w:color w:val="auto"/>
         </w:rPr>
         <w:t xml:space="preserve">DESCRIPCIÓN DEL SISTEMA </w:t>
       </w:r>
@@ -1170,11 +1191,15 @@
         <w:spacing w:after="208" w:line="259" w:lineRule="auto"/>
         <w:ind w:left="0" w:firstLine="0"/>
         <w:jc w:val="left"/>
+        <w:rPr>
+          <w:color w:val="auto"/>
+        </w:rPr>
       </w:pPr>
       <w:r>
         <w:rPr>
           <w:rFonts w:ascii="Arial" w:eastAsia="Arial" w:hAnsi="Arial" w:cs="Arial"/>
           <w:i w:val="0"/>
+          <w:color w:val="auto"/>
         </w:rPr>
         <w:t>El aplicativo es un sistema de gestión de inventarios</w:t>
       </w:r>
@@ -1182,7 +1207,7 @@
         <w:rPr>
           <w:rFonts w:ascii="Calibri" w:eastAsia="Calibri" w:hAnsi="Calibri" w:cs="Calibri"/>
           <w:i w:val="0"/>
-          <w:color w:val="1F497D"/>
+          <w:color w:val="auto"/>
         </w:rPr>
         <w:t xml:space="preserve"> </w:t>
       </w:r>
@@ -1196,11 +1221,14 @@
         <w:spacing w:after="187" w:line="259" w:lineRule="auto"/>
         <w:ind w:hanging="348"/>
         <w:jc w:val="left"/>
+        <w:rPr>
+          <w:color w:val="auto"/>
+        </w:rPr>
       </w:pPr>
       <w:r>
         <w:rPr>
           <w:rFonts w:ascii="Cambria" w:eastAsia="Cambria" w:hAnsi="Cambria" w:cs="Cambria"/>
-          <w:color w:val="4F81BD"/>
+          <w:color w:val="auto"/>
         </w:rPr>
         <w:t xml:space="preserve">MODULOS DEL SISTEMA A PROBAR – Componente VE </w:t>
       </w:r>
@@ -1210,25 +1238,123 @@
         <w:spacing w:after="206"/>
         <w:ind w:left="-5"/>
         <w:jc w:val="left"/>
+        <w:rPr>
+          <w:color w:val="auto"/>
+        </w:rPr>
       </w:pPr>
       <w:r>
         <w:rPr>
           <w:i w:val="0"/>
-        </w:rPr>
-        <w:t xml:space="preserve">&lt;Defina la estructura del sistema a probar- especificando módulos, </w:t>
+          <w:color w:val="auto"/>
+        </w:rPr>
+        <w:t xml:space="preserve">La estructura que se va a probar es la de iniciar </w:t>
       </w:r>
       <w:r>
         <w:rPr>
           <w:i w:val="0"/>
-        </w:rPr>
-        <w:t>submódulos</w:t>
+          <w:color w:val="auto"/>
+        </w:rPr>
+        <w:t>sesión</w:t>
       </w:r>
       <w:r>
         <w:rPr>
           <w:i w:val="0"/>
-        </w:rPr>
-        <w:t xml:space="preserve"> y formularios&gt; </w:t>
-      </w:r>
+          <w:color w:val="auto"/>
+        </w:rPr>
+        <w:t>, la cual lo componen dos archivos .php</w:t>
+      </w:r>
+      <w:r>
+        <w:rPr>
+          <w:i w:val="0"/>
+          <w:color w:val="auto"/>
+        </w:rPr>
+        <w:t xml:space="preserve"> </w:t>
+      </w:r>
+      <w:r>
+        <w:rPr>
+          <w:i w:val="0"/>
+          <w:color w:val="auto"/>
+        </w:rPr>
+        <w:t>los cuales se llaman “</w:t>
+      </w:r>
+      <w:proofErr w:type="spellStart"/>
+      <w:r>
+        <w:rPr>
+          <w:i w:val="0"/>
+          <w:color w:val="auto"/>
+        </w:rPr>
+        <w:t>login.php</w:t>
+      </w:r>
+      <w:proofErr w:type="spellEnd"/>
+      <w:r>
+        <w:rPr>
+          <w:i w:val="0"/>
+          <w:color w:val="auto"/>
+        </w:rPr>
+        <w:t>” y “login1.php”</w:t>
+      </w:r>
+      <w:r>
+        <w:rPr>
+          <w:i w:val="0"/>
+          <w:color w:val="auto"/>
+        </w:rPr>
+        <w:t>. A</w:t>
+      </w:r>
+      <w:r>
+        <w:rPr>
+          <w:i w:val="0"/>
+          <w:color w:val="auto"/>
+        </w:rPr>
+        <w:t>rchivo</w:t>
+      </w:r>
+      <w:r>
+        <w:rPr>
+          <w:i w:val="0"/>
+          <w:color w:val="auto"/>
+        </w:rPr>
+        <w:t>s .</w:t>
+      </w:r>
+      <w:proofErr w:type="spellStart"/>
+      <w:r>
+        <w:rPr>
+          <w:i w:val="0"/>
+          <w:color w:val="auto"/>
+        </w:rPr>
+        <w:t>css</w:t>
+      </w:r>
+      <w:proofErr w:type="spellEnd"/>
+      <w:r>
+        <w:rPr>
+          <w:i w:val="0"/>
+          <w:color w:val="auto"/>
+        </w:rPr>
+        <w:t xml:space="preserve"> y por </w:t>
+      </w:r>
+      <w:proofErr w:type="gramStart"/>
+      <w:r>
+        <w:rPr>
+          <w:i w:val="0"/>
+          <w:color w:val="auto"/>
+        </w:rPr>
+        <w:t>ultimo</w:t>
+      </w:r>
+      <w:proofErr w:type="gramEnd"/>
+      <w:r>
+        <w:rPr>
+          <w:i w:val="0"/>
+          <w:color w:val="auto"/>
+        </w:rPr>
+        <w:t xml:space="preserve"> archivos </w:t>
+      </w:r>
+      <w:proofErr w:type="spellStart"/>
+      <w:r>
+        <w:rPr>
+          <w:i w:val="0"/>
+          <w:color w:val="auto"/>
+        </w:rPr>
+        <w:t>JavaScrip</w:t>
+      </w:r>
+      <w:proofErr w:type="spellEnd"/>
     </w:p>
     <w:p>
       <w:pPr>
@@ -1239,11 +1365,14 @@
         <w:spacing w:after="187" w:line="259" w:lineRule="auto"/>
         <w:ind w:hanging="348"/>
         <w:jc w:val="left"/>
+        <w:rPr>
+          <w:color w:val="auto"/>
+        </w:rPr>
       </w:pPr>
       <w:r>
         <w:rPr>
           <w:rFonts w:ascii="Cambria" w:eastAsia="Cambria" w:hAnsi="Cambria" w:cs="Cambria"/>
-          <w:color w:val="4F81BD"/>
+          <w:color w:val="auto"/>
         </w:rPr>
         <w:t xml:space="preserve">FORMULARIOS DEL APLICATIVO A PROBAR </w:t>
       </w:r>
@@ -1255,12 +1384,14 @@
         <w:jc w:val="left"/>
         <w:rPr>
           <w:rFonts w:ascii="Arial" w:hAnsi="Arial" w:cs="Arial"/>
+          <w:color w:val="auto"/>
         </w:rPr>
       </w:pPr>
       <w:r>
         <w:rPr>
           <w:rFonts w:ascii="Arial" w:hAnsi="Arial" w:cs="Arial"/>
           <w:i w:val="0"/>
+          <w:color w:val="auto"/>
         </w:rPr>
         <w:t>Formulario inicio de sesión</w:t>
       </w:r>
@@ -1274,21 +1405,53 @@
         <w:spacing w:after="187" w:line="259" w:lineRule="auto"/>
         <w:ind w:hanging="348"/>
         <w:jc w:val="left"/>
+        <w:rPr>
+          <w:color w:val="auto"/>
+        </w:rPr>
       </w:pPr>
       <w:r>
         <w:rPr>
           <w:rFonts w:ascii="Cambria" w:eastAsia="Cambria" w:hAnsi="Cambria" w:cs="Cambria"/>
-          <w:color w:val="4F81BD"/>
+          <w:color w:val="auto"/>
         </w:rPr>
         <w:t xml:space="preserve">METODOLOGIA PARA LA APLICACIÓN DE LAS PRUEBAS </w:t>
       </w:r>
     </w:p>
     <w:p>
       <w:pPr>
+        <w:ind w:left="0" w:firstLine="0"/>
+      </w:pPr>
+      <w:r>
+        <w:t xml:space="preserve"> </w:t>
+      </w:r>
+    </w:p>
+    <w:p>
+      <w:pPr>
         <w:ind w:left="-5"/>
       </w:pPr>
       <w:r>
-        <w:t xml:space="preserve">&lt;Descripción de la metodología que se utilizará para realizar las pruebas&gt; </w:t>
+        <w:t xml:space="preserve">A </w:t>
+      </w:r>
+      <w:r>
+        <w:t>continuación,</w:t>
+      </w:r>
+      <w:r>
+        <w:t xml:space="preserve"> se detalla la metodología de trabajo a seguir durante el proceso de las pruebas para el sistema</w:t>
+      </w:r>
+      <w:r>
+        <w:t xml:space="preserve"> gestión de inventario del </w:t>
+      </w:r>
+      <w:r>
+        <w:t>Sena</w:t>
+      </w:r>
+      <w:r>
+        <w:t xml:space="preserve"> sede </w:t>
+      </w:r>
+      <w:r>
+        <w:t>Colombia</w:t>
+      </w:r>
+      <w:r>
+        <w:t xml:space="preserve">. </w:t>
       </w:r>
     </w:p>
     <w:p>
@@ -1296,35 +1459,6 @@
         <w:ind w:left="-5"/>
       </w:pPr>
       <w:r>
-        <w:t xml:space="preserve">A </w:t>
-      </w:r>
-      <w:r>
-        <w:t>continuación,</w:t>
-      </w:r>
-      <w:r>
-        <w:t xml:space="preserve"> se detalla la metodología de trabajo a seguir durante el proceso de las pruebas para el sistema</w:t>
-      </w:r>
-      <w:r>
-        <w:t xml:space="preserve"> gestión de inventario del </w:t>
-      </w:r>
-      <w:r>
-        <w:t>Sena</w:t>
-      </w:r>
-      <w:r>
-        <w:t xml:space="preserve"> sede </w:t>
-      </w:r>
-      <w:r>
-        <w:t>Colombia</w:t>
-      </w:r>
-      <w:r>
-        <w:t xml:space="preserve">. </w:t>
-      </w:r>
-    </w:p>
-    <w:p>
-      <w:pPr>
-        <w:ind w:left="-5"/>
-      </w:pPr>
-      <w:r>
         <w:t xml:space="preserve">La metodología general de pruebas a implementar es una metodología de pruebas de interfaz de usuario con pruebas de caja </w:t>
       </w:r>
       <w:r>
@@ -1333,16 +1467,6 @@
       <w:r>
         <w:t xml:space="preserve">, en la cual se verificará el correcto funcionamiento sistema.  </w:t>
       </w:r>
-    </w:p>
-    <w:p>
-      <w:pPr>
-        <w:ind w:left="-5"/>
-      </w:pPr>
-    </w:p>
-    <w:p>
-      <w:pPr>
-        <w:ind w:left="-5"/>
-      </w:pPr>
     </w:p>
     <w:p>
       <w:pPr>
@@ -1350,15 +1474,7 @@
         <w:ind w:left="-5"/>
       </w:pPr>
       <w:r>
-        <w:t xml:space="preserve">Las no conformidades generadas por el proceso de pruebas serán enviadas al proveedor en el documento creado por el aplicativo de gestión de pruebas “Formato de Plan de Pruebas de Usuario”, para sus respectivas correcciones. Este formato presenta la información necesaria para que el proveedor identifique exactamente en donde debe realizar la corrección, ver formato 1. (Este contiene la descripción </w:t>
-      </w:r>
-      <w:proofErr w:type="gramStart"/>
-      <w:r>
-        <w:t>del mismo</w:t>
-      </w:r>
-      <w:proofErr w:type="gramEnd"/>
-      <w:r>
-        <w:t xml:space="preserve">.) </w:t>
+        <w:t xml:space="preserve">Las no conformidades generadas por el proceso de pruebas serán enviadas al proveedor en el documento creado por el aplicativo de gestión de pruebas “Formato de Plan de Pruebas de Usuario”, para sus respectivas correcciones. Este formato presenta la información necesaria para que el proveedor identifique exactamente en donde debe realizar la corrección, ver formato 1.  </w:t>
       </w:r>
     </w:p>
     <w:p>
@@ -1923,15 +2039,7 @@
                 <w:rFonts w:ascii="Arial" w:eastAsia="Arial" w:hAnsi="Arial" w:cs="Arial"/>
                 <w:sz w:val="20"/>
               </w:rPr>
-              <w:t>&lt;</w:t>
-            </w:r>
-            <w:r>
-              <w:rPr>
-                <w:rFonts w:ascii="Arial" w:eastAsia="Arial" w:hAnsi="Arial" w:cs="Arial"/>
-                <w:color w:val="0000FF"/>
-                <w:sz w:val="22"/>
-              </w:rPr>
-              <w:t>Escriba aquí el módulo al cual se realiza la prueba&gt;</w:t>
+              <w:t>Función interna</w:t>
             </w:r>
             <w:r>
               <w:rPr>
@@ -1964,22 +2072,14 @@
                 <w:rFonts w:ascii="Arial" w:eastAsia="Arial" w:hAnsi="Arial" w:cs="Arial"/>
                 <w:sz w:val="20"/>
               </w:rPr>
-              <w:t>&lt;</w:t>
-            </w:r>
-            <w:r>
-              <w:rPr>
-                <w:rFonts w:ascii="Arial" w:eastAsia="Arial" w:hAnsi="Arial" w:cs="Arial"/>
-                <w:color w:val="0000FF"/>
-                <w:sz w:val="22"/>
-              </w:rPr>
-              <w:t>Escriba aquí el submódulo al cual se realiza la prueba&gt;</w:t>
+              <w:t>Función</w:t>
             </w:r>
             <w:r>
               <w:rPr>
                 <w:rFonts w:ascii="Arial" w:eastAsia="Arial" w:hAnsi="Arial" w:cs="Arial"/>
                 <w:sz w:val="20"/>
               </w:rPr>
-              <w:t xml:space="preserve"> </w:t>
+              <w:t xml:space="preserve"> interna</w:t>
             </w:r>
           </w:p>
         </w:tc>
@@ -2119,7 +2219,28 @@
                 <w:rFonts w:ascii="Arial" w:eastAsia="Arial" w:hAnsi="Arial" w:cs="Arial"/>
                 <w:sz w:val="20"/>
               </w:rPr>
-              <w:t xml:space="preserve">El procedimiento que se va a realizar es abrir nuestro formulario en xampp, para ello debemos habilitar nuestro local host en este aplicativo, después buscar en la carpeta en donde tenemos alojado nuestro archivo php, ya cuando lo encontramos procedemos a abrir el archivo </w:t>
+              <w:t xml:space="preserve">El procedimiento que se va a realizar es abrir nuestro formulario en </w:t>
+            </w:r>
+            <w:r>
+              <w:rPr>
+                <w:rFonts w:ascii="Arial" w:eastAsia="Arial" w:hAnsi="Arial" w:cs="Arial"/>
+                <w:sz w:val="20"/>
+              </w:rPr>
+              <w:t>host</w:t>
+            </w:r>
+            <w:r>
+              <w:rPr>
+                <w:rFonts w:ascii="Arial" w:eastAsia="Arial" w:hAnsi="Arial" w:cs="Arial"/>
+                <w:sz w:val="20"/>
+              </w:rPr>
+              <w:t xml:space="preserve">, para ello debemos </w:t>
+            </w:r>
+            <w:r>
+              <w:rPr>
+                <w:rFonts w:ascii="Arial" w:eastAsia="Arial" w:hAnsi="Arial" w:cs="Arial"/>
+                <w:sz w:val="20"/>
+              </w:rPr>
+              <w:t>iniciar nuestro navegador de preferencia y buscar eeinventory.mipropia.com, ya cuando iniciemos la búsqueda nos traerá el inicio de nuestra pagina web, le damos clic en la opción iniciar sesión.</w:t>
             </w:r>
             <w:r>
               <w:rPr>
@@ -2336,6 +2457,7 @@
                 <w:b/>
                 <w:sz w:val="20"/>
               </w:rPr>
+              <w:lastRenderedPageBreak/>
               <w:t>Imagen</w:t>
             </w:r>
             <w:r>
@@ -2345,6 +2467,46 @@
                 <w:sz w:val="22"/>
               </w:rPr>
               <w:t xml:space="preserve"> </w:t>
+            </w:r>
+            <w:r>
+              <w:rPr>
+                <w:noProof/>
+              </w:rPr>
+              <w:drawing>
+                <wp:inline distT="0" distB="0" distL="0" distR="0" wp14:anchorId="70EE5BB2" wp14:editId="0340B8CC">
+                  <wp:extent cx="5614670" cy="3187065"/>
+                  <wp:effectExtent l="0" t="0" r="5080" b="0"/>
+                  <wp:docPr id="1" name="Imagen 1"/>
+                  <wp:cNvGraphicFramePr>
+                    <a:graphicFrameLocks xmlns:a="http://schemas.openxmlformats.org/drawingml/2006/main" noChangeAspect="1"/>
+                  </wp:cNvGraphicFramePr>
+                  <a:graphic xmlns:a="http://schemas.openxmlformats.org/drawingml/2006/main">
+                    <a:graphicData uri="http://schemas.openxmlformats.org/drawingml/2006/picture">
+                      <pic:pic xmlns:pic="http://schemas.openxmlformats.org/drawingml/2006/picture">
+                        <pic:nvPicPr>
+                          <pic:cNvPr id="1" name=""/>
+                          <pic:cNvPicPr/>
+                        </pic:nvPicPr>
+                        <pic:blipFill>
+                          <a:blip r:embed="rId8"/>
+                          <a:stretch>
+                            <a:fillRect/>
+                          </a:stretch>
+                        </pic:blipFill>
+                        <pic:spPr>
+                          <a:xfrm>
+                            <a:off x="0" y="0"/>
+                            <a:ext cx="5614670" cy="3187065"/>
+                          </a:xfrm>
+                          <a:prstGeom prst="rect">
+                            <a:avLst/>
+                          </a:prstGeom>
+                        </pic:spPr>
+                      </pic:pic>
+                    </a:graphicData>
+                  </a:graphic>
+                </wp:inline>
+              </w:drawing>
             </w:r>
           </w:p>
         </w:tc>
@@ -2388,14 +2550,14 @@
         <w:jc w:val="center"/>
         <w:rPr>
           <w:b/>
-          <w:color w:val="4F81BD"/>
+          <w:color w:val="auto"/>
         </w:rPr>
       </w:pPr>
       <w:r>
         <w:rPr>
           <w:rFonts w:ascii="Calibri" w:eastAsia="Calibri" w:hAnsi="Calibri" w:cs="Calibri"/>
           <w:b/>
-          <w:color w:val="4F81BD"/>
+          <w:color w:val="auto"/>
           <w:sz w:val="18"/>
         </w:rPr>
         <w:t>Formato 1 Plan de pruebas de usuario</w:t>
@@ -2403,7 +2565,7 @@
       <w:r>
         <w:rPr>
           <w:b/>
-          <w:color w:val="4F81BD"/>
+          <w:color w:val="auto"/>
         </w:rPr>
         <w:t xml:space="preserve"> </w:t>
       </w:r>
@@ -2443,7 +2605,6 @@
         <w:ind w:left="-5"/>
       </w:pPr>
       <w:r>
-        <w:lastRenderedPageBreak/>
         <w:t xml:space="preserve">Resultados posibles de las pruebas </w:t>
       </w:r>
     </w:p>
@@ -2639,13 +2800,17 @@
             <w:pPr>
               <w:spacing w:after="0" w:line="259" w:lineRule="auto"/>
               <w:ind w:left="0" w:firstLine="0"/>
-              <w:jc w:val="left"/>
+              <w:jc w:val="center"/>
+              <w:rPr>
+                <w:sz w:val="22"/>
+              </w:rPr>
             </w:pPr>
             <w:r>
               <w:rPr>
                 <w:sz w:val="20"/>
-              </w:rPr>
-              <w:t xml:space="preserve"> </w:t>
+                <w:szCs w:val="20"/>
+              </w:rPr>
+              <w:t>Alto</w:t>
             </w:r>
           </w:p>
         </w:tc>
@@ -2703,13 +2868,13 @@
               <w:rPr>
                 <w:sz w:val="20"/>
               </w:rPr>
-              <w:t xml:space="preserve">El sistema presenta inconsistencias en el </w:t>
+              <w:t xml:space="preserve">El sistema presenta inconsistencias </w:t>
             </w:r>
             <w:r>
               <w:rPr>
                 <w:sz w:val="20"/>
               </w:rPr>
-              <w:t>fondo, el fondo no es agradable</w:t>
+              <w:t>en el cuadro donde se presenta el color rosado</w:t>
             </w:r>
           </w:p>
         </w:tc>
@@ -2733,7 +2898,13 @@
               <w:rPr>
                 <w:sz w:val="20"/>
               </w:rPr>
-              <w:t xml:space="preserve">Medio </w:t>
+              <w:t>bajo</w:t>
+            </w:r>
+            <w:r>
+              <w:rPr>
+                <w:sz w:val="20"/>
+              </w:rPr>
+              <w:t xml:space="preserve"> </w:t>
             </w:r>
           </w:p>
         </w:tc>
@@ -2754,6 +2925,7 @@
         <w:ind w:left="-5"/>
       </w:pPr>
       <w:r>
+        <w:lastRenderedPageBreak/>
         <w:t>Los usuarios funcionales (</w:t>
       </w:r>
       <w:r>
@@ -2868,13 +3040,15 @@
         <w:spacing w:after="187" w:line="259" w:lineRule="auto"/>
         <w:ind w:hanging="348"/>
         <w:jc w:val="left"/>
+        <w:rPr>
+          <w:color w:val="auto"/>
+        </w:rPr>
       </w:pPr>
       <w:r>
         <w:rPr>
           <w:rFonts w:ascii="Cambria" w:eastAsia="Cambria" w:hAnsi="Cambria" w:cs="Cambria"/>
-          <w:color w:val="4F81BD"/>
-        </w:rPr>
-        <w:lastRenderedPageBreak/>
+          <w:color w:val="auto"/>
+        </w:rPr>
         <w:t xml:space="preserve">CRONOGRAMA DE IMPLEMENTACION DE PRUEBAS </w:t>
       </w:r>
     </w:p>
@@ -2896,13 +3070,16 @@
         <w:spacing w:after="194" w:line="259" w:lineRule="auto"/>
         <w:ind w:left="-5"/>
         <w:jc w:val="left"/>
+        <w:rPr>
+          <w:color w:val="auto"/>
+        </w:rPr>
       </w:pPr>
       <w:r>
         <w:rPr>
           <w:rFonts w:ascii="Calibri" w:eastAsia="Calibri" w:hAnsi="Calibri" w:cs="Calibri"/>
           <w:b/>
           <w:i w:val="0"/>
-          <w:color w:val="4F81BD"/>
+          <w:color w:val="auto"/>
           <w:sz w:val="18"/>
         </w:rPr>
         <w:t>Tabla 1 Cronograma de implementación de pruebas.</w:t>
@@ -2911,7 +3088,7 @@
         <w:rPr>
           <w:b/>
           <w:i w:val="0"/>
-          <w:color w:val="4F81BD"/>
+          <w:color w:val="auto"/>
         </w:rPr>
         <w:t xml:space="preserve"> </w:t>
       </w:r>
@@ -2925,29 +3102,23 @@
         <w:spacing w:after="187" w:line="259" w:lineRule="auto"/>
         <w:ind w:hanging="348"/>
         <w:jc w:val="left"/>
+        <w:rPr>
+          <w:color w:val="auto"/>
+        </w:rPr>
       </w:pPr>
       <w:r>
         <w:rPr>
           <w:rFonts w:ascii="Cambria" w:eastAsia="Cambria" w:hAnsi="Cambria" w:cs="Cambria"/>
-          <w:color w:val="4F81BD"/>
+          <w:color w:val="auto"/>
         </w:rPr>
         <w:t xml:space="preserve">RESPONSABLES DE LAS PRUEBAS </w:t>
       </w:r>
-    </w:p>
-    <w:p>
-      <w:pPr>
-        <w:spacing w:after="206"/>
-        <w:ind w:left="-5"/>
-        <w:jc w:val="left"/>
+      <w:r>
         <w:rPr>
           <w:i w:val="0"/>
-        </w:rPr>
-      </w:pPr>
-      <w:r>
-        <w:rPr>
-          <w:i w:val="0"/>
-        </w:rPr>
-        <w:t xml:space="preserve">&lt;Relacione los responsables de las pruebas incluyendo los responsables funcionales y el grupo de pruebas&gt; </w:t>
+          <w:color w:val="auto"/>
+        </w:rPr>
+        <w:t xml:space="preserve"> </w:t>
       </w:r>
     </w:p>
     <w:p>
@@ -3008,6 +3179,7 @@
         <w:jc w:val="left"/>
       </w:pPr>
       <w:r>
+        <w:lastRenderedPageBreak/>
         <w:t>Grupo de pruebas</w:t>
       </w:r>
     </w:p>
@@ -3068,9 +3240,16 @@
       <w:r>
         <w:rPr>
           <w:rFonts w:ascii="Cambria" w:eastAsia="Cambria" w:hAnsi="Cambria" w:cs="Cambria"/>
+          <w:color w:val="auto"/>
+        </w:rPr>
+        <w:t>RIESGOS</w:t>
+      </w:r>
+      <w:r>
+        <w:rPr>
+          <w:rFonts w:ascii="Cambria" w:eastAsia="Cambria" w:hAnsi="Cambria" w:cs="Cambria"/>
           <w:color w:val="4F81BD"/>
         </w:rPr>
-        <w:t xml:space="preserve">RIESGOS </w:t>
+        <w:t xml:space="preserve"> </w:t>
       </w:r>
     </w:p>
     <w:p>
@@ -3254,9 +3433,16 @@
       <w:r>
         <w:rPr>
           <w:rFonts w:ascii="Cambria" w:eastAsia="Cambria" w:hAnsi="Cambria" w:cs="Cambria"/>
+          <w:color w:val="auto"/>
+        </w:rPr>
+        <w:t>RESPONSABILIDADES</w:t>
+      </w:r>
+      <w:r>
+        <w:rPr>
+          <w:rFonts w:ascii="Cambria" w:eastAsia="Cambria" w:hAnsi="Cambria" w:cs="Cambria"/>
           <w:color w:val="4F81BD"/>
         </w:rPr>
-        <w:t xml:space="preserve">RESPONSABILIDADES </w:t>
+        <w:t xml:space="preserve"> </w:t>
       </w:r>
     </w:p>
     <w:p>
@@ -3324,7 +3510,6 @@
           <w:rFonts w:ascii="Cambria" w:eastAsia="Cambria" w:hAnsi="Cambria" w:cs="Cambria"/>
           <w:color w:val="4F81BD"/>
         </w:rPr>
-        <w:lastRenderedPageBreak/>
         <w:t>1.</w:t>
       </w:r>
       <w:r>
@@ -3381,7 +3566,7 @@
                     <pic:cNvPicPr/>
                   </pic:nvPicPr>
                   <pic:blipFill>
-                    <a:blip r:embed="rId8"/>
+                    <a:blip r:embed="rId9"/>
                     <a:stretch>
                       <a:fillRect/>
                     </a:stretch>
@@ -3420,9 +3605,9 @@
       </w:r>
     </w:p>
     <w:sectPr>
-      <w:headerReference w:type="even" r:id="rId9"/>
-      <w:headerReference w:type="default" r:id="rId10"/>
-      <w:headerReference w:type="first" r:id="rId11"/>
+      <w:headerReference w:type="even" r:id="rId10"/>
+      <w:headerReference w:type="default" r:id="rId11"/>
+      <w:headerReference w:type="first" r:id="rId12"/>
       <w:pgSz w:w="12240" w:h="15840"/>
       <w:pgMar w:top="713" w:right="1696" w:bottom="1424" w:left="1702" w:header="720" w:footer="720" w:gutter="0"/>
       <w:cols w:space="720"/>
@@ -4215,8 +4400,8 @@
   <w:abstractNum w:abstractNumId="1" w15:restartNumberingAfterBreak="0">
     <w:nsid w:val="31925A0D"/>
     <w:multiLevelType w:val="hybridMultilevel"/>
-    <w:tmpl w:val="02387CD8"/>
-    <w:lvl w:ilvl="0" w:tplc="E9EE0930">
+    <w:tmpl w:val="DDF0BCD8"/>
+    <w:lvl w:ilvl="0" w:tplc="2FBA44F6">
       <w:start w:val="1"/>
       <w:numFmt w:val="decimal"/>
       <w:lvlText w:val="%1."/>
@@ -4231,7 +4416,7 @@
         <w:iCs/>
         <w:strike w:val="0"/>
         <w:dstrike w:val="0"/>
-        <w:color w:val="4F81BD"/>
+        <w:color w:val="auto"/>
         <w:sz w:val="24"/>
         <w:szCs w:val="24"/>
         <w:u w:val="none" w:color="000000"/>
@@ -4436,8 +4621,8 @@
   <w:abstractNum w:abstractNumId="2" w15:restartNumberingAfterBreak="0">
     <w:nsid w:val="534307BF"/>
     <w:multiLevelType w:val="hybridMultilevel"/>
-    <w:tmpl w:val="D61A59CA"/>
-    <w:lvl w:ilvl="0" w:tplc="1CBE0FA4">
+    <w:tmpl w:val="0E3A1532"/>
+    <w:lvl w:ilvl="0" w:tplc="885CBFF6">
       <w:start w:val="6"/>
       <w:numFmt w:val="decimal"/>
       <w:lvlText w:val="%1."/>
@@ -4452,7 +4637,7 @@
         <w:iCs/>
         <w:strike w:val="0"/>
         <w:dstrike w:val="0"/>
-        <w:color w:val="4F81BD"/>
+        <w:color w:val="auto"/>
         <w:sz w:val="24"/>
         <w:szCs w:val="24"/>
         <w:u w:val="none" w:color="000000"/>

</xml_diff>